<commit_message>
Update WD - JAVASCRIPT BASIC & DOM.docx
</commit_message>
<xml_diff>
--- a/JS/Assignments/WD - JAVASCRIPT BASIC & DOM.docx
+++ b/JS/Assignments/WD - JAVASCRIPT BASIC & DOM.docx
@@ -1,16 +1,20 @@
 
 <file path=word/document.xml><?xml version="1.0" encoding="utf-8"?>
-<w:document xmlns:wpc="http://schemas.microsoft.com/office/word/2010/wordprocessingCanvas" xmlns:cx="http://schemas.microsoft.com/office/drawing/2014/chartex" xmlns:cx1="http://schemas.microsoft.com/office/drawing/2015/9/8/chartex" xmlns:cx2="http://schemas.microsoft.com/office/drawing/2015/10/21/chartex" xmlns:cx3="http://schemas.microsoft.com/office/drawing/2016/5/9/chartex" xmlns:cx4="http://schemas.microsoft.com/office/drawing/2016/5/10/chartex" xmlns:cx5="http://schemas.microsoft.com/office/drawing/2016/5/11/chartex" xmlns:cx6="http://schemas.microsoft.com/office/drawing/2016/5/12/chartex" xmlns:cx7="http://schemas.microsoft.com/office/drawing/2016/5/13/chartex" xmlns:cx8="http://schemas.microsoft.com/office/drawing/2016/5/14/chartex" xmlns:mc="http://schemas.openxmlformats.org/markup-compatibility/2006" xmlns:aink="http://schemas.microsoft.com/office/drawing/2016/ink" xmlns:am3d="http://schemas.microsoft.com/office/drawing/2017/model3d" xmlns:o="urn:schemas-microsoft-com:office:office" xmlns:oel="http://schemas.microsoft.com/office/2019/extlst" xmlns:r="http://schemas.openxmlformats.org/officeDocument/2006/relationships" xmlns:m="http://schemas.openxmlformats.org/officeDocument/2006/math" xmlns:v="urn:schemas-microsoft-com:vml" xmlns:wp14="http://schemas.microsoft.com/office/word/2010/wordprocessingDrawing" xmlns:wp="http://schemas.openxmlformats.org/drawingml/2006/wordprocessingDrawing" xmlns:w10="urn:schemas-microsoft-com:office:word" xmlns:w="http://schemas.openxmlformats.org/wordprocessingml/2006/main" xmlns:w14="http://schemas.microsoft.com/office/word/2010/wordml" xmlns:w15="http://schemas.microsoft.com/office/word/2012/wordml" xmlns:w16cex="http://schemas.microsoft.com/office/word/2018/wordml/cex" xmlns:w16cid="http://schemas.microsoft.com/office/word/2016/wordml/cid" xmlns:w16="http://schemas.microsoft.com/office/word/2018/wordml" xmlns:w16sdtdh="http://schemas.microsoft.com/office/word/2020/wordml/sdtdatahash" xmlns:w16se="http://schemas.microsoft.com/office/word/2015/wordml/symex" xmlns:wpg="http://schemas.microsoft.com/office/word/2010/wordprocessingGroup" xmlns:wpi="http://schemas.microsoft.com/office/word/2010/wordprocessingInk" xmlns:wne="http://schemas.microsoft.com/office/word/2006/wordml" xmlns:wps="http://schemas.microsoft.com/office/word/2010/wordprocessingShape" mc:Ignorable="w14 w15 w16se w16cid w16 w16cex w16sdtdh wp14">
+<w:document xmlns:wpc="http://schemas.microsoft.com/office/word/2010/wordprocessingCanvas" xmlns:cx="http://schemas.microsoft.com/office/drawing/2014/chartex" xmlns:cx1="http://schemas.microsoft.com/office/drawing/2015/9/8/chartex" xmlns:cx2="http://schemas.microsoft.com/office/drawing/2015/10/21/chartex" xmlns:cx3="http://schemas.microsoft.com/office/drawing/2016/5/9/chartex" xmlns:cx4="http://schemas.microsoft.com/office/drawing/2016/5/10/chartex" xmlns:cx5="http://schemas.microsoft.com/office/drawing/2016/5/11/chartex" xmlns:cx6="http://schemas.microsoft.com/office/drawing/2016/5/12/chartex" xmlns:cx7="http://schemas.microsoft.com/office/drawing/2016/5/13/chartex" xmlns:cx8="http://schemas.microsoft.com/office/drawing/2016/5/14/chartex" xmlns:mc="http://schemas.openxmlformats.org/markup-compatibility/2006" xmlns:aink="http://schemas.microsoft.com/office/drawing/2016/ink" xmlns:am3d="http://schemas.microsoft.com/office/drawing/2017/model3d" xmlns:o="urn:schemas-microsoft-com:office:office" xmlns:oel="http://schemas.microsoft.com/office/2019/extlst" xmlns:r="http://schemas.openxmlformats.org/officeDocument/2006/relationships" xmlns:m="http://schemas.openxmlformats.org/officeDocument/2006/math" xmlns:v="urn:schemas-microsoft-com:vml" xmlns:wp14="http://schemas.microsoft.com/office/word/2010/wordprocessingDrawing" xmlns:wp="http://schemas.openxmlformats.org/drawingml/2006/wordprocessingDrawing" xmlns:w10="urn:schemas-microsoft-com:office:word" xmlns:w="http://schemas.openxmlformats.org/wordprocessingml/2006/main" xmlns:w14="http://schemas.microsoft.com/office/word/2010/wordml" xmlns:w15="http://schemas.microsoft.com/office/word/2012/wordml" xmlns:w16cex="http://schemas.microsoft.com/office/word/2018/wordml/cex" xmlns:w16cid="http://schemas.microsoft.com/office/word/2016/wordml/cid" xmlns:w16="http://schemas.microsoft.com/office/word/2018/wordml" xmlns:w16du="http://schemas.microsoft.com/office/word/2023/wordml/word16du" xmlns:w16sdtdh="http://schemas.microsoft.com/office/word/2020/wordml/sdtdatahash" xmlns:w16se="http://schemas.microsoft.com/office/word/2015/wordml/symex" xmlns:wpg="http://schemas.microsoft.com/office/word/2010/wordprocessingGroup" xmlns:wpi="http://schemas.microsoft.com/office/word/2010/wordprocessingInk" xmlns:wne="http://schemas.microsoft.com/office/word/2006/wordml" xmlns:wps="http://schemas.microsoft.com/office/word/2010/wordprocessingShape" mc:Ignorable="w14 w15 w16se w16cid w16 w16cex w16sdtdh wp14">
   <w:body>
     <w:p>
       <w:pPr>
         <w:rPr>
-          <w:sz w:val="28"/>
-          <w:szCs w:val="28"/>
-        </w:rPr>
-      </w:pPr>
-      <w:r>
-        <w:rPr>
+          <w:b/>
+          <w:bCs/>
+          <w:sz w:val="28"/>
+          <w:szCs w:val="28"/>
+        </w:rPr>
+      </w:pPr>
+      <w:r>
+        <w:rPr>
+          <w:b/>
+          <w:bCs/>
           <w:sz w:val="28"/>
           <w:szCs w:val="28"/>
         </w:rPr>
@@ -113,20 +117,26 @@
     <w:p>
       <w:pPr>
         <w:rPr>
-          <w:sz w:val="28"/>
-          <w:szCs w:val="28"/>
-        </w:rPr>
-      </w:pPr>
-    </w:p>
-    <w:p>
-      <w:pPr>
-        <w:rPr>
-          <w:sz w:val="28"/>
-          <w:szCs w:val="28"/>
-        </w:rPr>
-      </w:pPr>
-      <w:r>
-        <w:rPr>
+          <w:b/>
+          <w:bCs/>
+          <w:sz w:val="28"/>
+          <w:szCs w:val="28"/>
+        </w:rPr>
+      </w:pPr>
+    </w:p>
+    <w:p>
+      <w:pPr>
+        <w:rPr>
+          <w:b/>
+          <w:bCs/>
+          <w:sz w:val="28"/>
+          <w:szCs w:val="28"/>
+        </w:rPr>
+      </w:pPr>
+      <w:r>
+        <w:rPr>
+          <w:b/>
+          <w:bCs/>
           <w:sz w:val="28"/>
           <w:szCs w:val="28"/>
         </w:rPr>
@@ -135,6 +145,8 @@
       <w:proofErr w:type="spellStart"/>
       <w:r>
         <w:rPr>
+          <w:b/>
+          <w:bCs/>
           <w:sz w:val="28"/>
           <w:szCs w:val="28"/>
         </w:rPr>
@@ -143,6 +155,8 @@
       <w:proofErr w:type="spellEnd"/>
       <w:r>
         <w:rPr>
+          <w:b/>
+          <w:bCs/>
           <w:sz w:val="28"/>
           <w:szCs w:val="28"/>
         </w:rPr>
@@ -260,20 +274,26 @@
     <w:p>
       <w:pPr>
         <w:rPr>
-          <w:sz w:val="28"/>
-          <w:szCs w:val="28"/>
-        </w:rPr>
-      </w:pPr>
-    </w:p>
-    <w:p>
-      <w:pPr>
-        <w:rPr>
-          <w:sz w:val="28"/>
-          <w:szCs w:val="28"/>
-        </w:rPr>
-      </w:pPr>
-      <w:r>
-        <w:rPr>
+          <w:b/>
+          <w:bCs/>
+          <w:sz w:val="28"/>
+          <w:szCs w:val="28"/>
+        </w:rPr>
+      </w:pPr>
+    </w:p>
+    <w:p>
+      <w:pPr>
+        <w:rPr>
+          <w:b/>
+          <w:bCs/>
+          <w:sz w:val="28"/>
+          <w:szCs w:val="28"/>
+        </w:rPr>
+      </w:pPr>
+      <w:r>
+        <w:rPr>
+          <w:b/>
+          <w:bCs/>
           <w:sz w:val="28"/>
           <w:szCs w:val="28"/>
         </w:rPr>
@@ -328,20 +348,26 @@
     <w:p>
       <w:pPr>
         <w:rPr>
-          <w:sz w:val="28"/>
-          <w:szCs w:val="28"/>
-        </w:rPr>
-      </w:pPr>
-    </w:p>
-    <w:p>
-      <w:pPr>
-        <w:rPr>
-          <w:sz w:val="28"/>
-          <w:szCs w:val="28"/>
-        </w:rPr>
-      </w:pPr>
-      <w:r>
-        <w:rPr>
+          <w:b/>
+          <w:bCs/>
+          <w:sz w:val="28"/>
+          <w:szCs w:val="28"/>
+        </w:rPr>
+      </w:pPr>
+    </w:p>
+    <w:p>
+      <w:pPr>
+        <w:rPr>
+          <w:b/>
+          <w:bCs/>
+          <w:sz w:val="28"/>
+          <w:szCs w:val="28"/>
+        </w:rPr>
+      </w:pPr>
+      <w:r>
+        <w:rPr>
+          <w:b/>
+          <w:bCs/>
           <w:sz w:val="28"/>
           <w:szCs w:val="28"/>
         </w:rPr>
@@ -412,20 +438,26 @@
     <w:p>
       <w:pPr>
         <w:rPr>
-          <w:sz w:val="28"/>
-          <w:szCs w:val="28"/>
-        </w:rPr>
-      </w:pPr>
-    </w:p>
-    <w:p>
-      <w:pPr>
-        <w:rPr>
-          <w:sz w:val="28"/>
-          <w:szCs w:val="28"/>
-        </w:rPr>
-      </w:pPr>
-      <w:r>
-        <w:rPr>
+          <w:b/>
+          <w:bCs/>
+          <w:sz w:val="28"/>
+          <w:szCs w:val="28"/>
+        </w:rPr>
+      </w:pPr>
+    </w:p>
+    <w:p>
+      <w:pPr>
+        <w:rPr>
+          <w:b/>
+          <w:bCs/>
+          <w:sz w:val="28"/>
+          <w:szCs w:val="28"/>
+        </w:rPr>
+      </w:pPr>
+      <w:r>
+        <w:rPr>
+          <w:b/>
+          <w:bCs/>
           <w:sz w:val="28"/>
           <w:szCs w:val="28"/>
         </w:rPr>
@@ -580,20 +612,26 @@
     <w:p>
       <w:pPr>
         <w:rPr>
-          <w:sz w:val="28"/>
-          <w:szCs w:val="28"/>
-        </w:rPr>
-      </w:pPr>
-    </w:p>
-    <w:p>
-      <w:pPr>
-        <w:rPr>
-          <w:sz w:val="28"/>
-          <w:szCs w:val="28"/>
-        </w:rPr>
-      </w:pPr>
-      <w:r>
-        <w:rPr>
+          <w:b/>
+          <w:bCs/>
+          <w:sz w:val="28"/>
+          <w:szCs w:val="28"/>
+        </w:rPr>
+      </w:pPr>
+    </w:p>
+    <w:p>
+      <w:pPr>
+        <w:rPr>
+          <w:b/>
+          <w:bCs/>
+          <w:sz w:val="28"/>
+          <w:szCs w:val="28"/>
+        </w:rPr>
+      </w:pPr>
+      <w:r>
+        <w:rPr>
+          <w:b/>
+          <w:bCs/>
           <w:sz w:val="28"/>
           <w:szCs w:val="28"/>
         </w:rPr>
@@ -696,15 +734,30 @@
           <w:sz w:val="28"/>
           <w:szCs w:val="28"/>
         </w:rPr>
-        <w:t xml:space="preserve">  Creation of new element: New elements can be created in JS by using the </w:t>
-      </w:r>
-      <w:proofErr w:type="spellStart"/>
+        <w:t xml:space="preserve">  Creation of new element: </w:t>
+      </w:r>
       <w:proofErr w:type="gramStart"/>
       <w:r>
         <w:rPr>
           <w:sz w:val="28"/>
           <w:szCs w:val="28"/>
         </w:rPr>
+        <w:t>New</w:t>
+      </w:r>
+      <w:proofErr w:type="gramEnd"/>
+      <w:r>
+        <w:rPr>
+          <w:sz w:val="28"/>
+          <w:szCs w:val="28"/>
+        </w:rPr>
+        <w:t xml:space="preserve"> elements can be created in JS by using the </w:t>
+      </w:r>
+      <w:proofErr w:type="spellStart"/>
+      <w:r>
+        <w:rPr>
+          <w:sz w:val="28"/>
+          <w:szCs w:val="28"/>
+        </w:rPr>
         <w:t>createElement</w:t>
       </w:r>
       <w:proofErr w:type="spellEnd"/>
@@ -713,34 +766,32 @@
           <w:sz w:val="28"/>
           <w:szCs w:val="28"/>
         </w:rPr>
-        <w:t>(</w:t>
-      </w:r>
-      <w:proofErr w:type="gramEnd"/>
-      <w:r>
-        <w:rPr>
-          <w:sz w:val="28"/>
-          <w:szCs w:val="28"/>
-        </w:rPr>
-        <w:t xml:space="preserve">) method. </w:t>
-      </w:r>
-    </w:p>
-    <w:p>
-      <w:pPr>
-        <w:rPr>
-          <w:sz w:val="28"/>
-          <w:szCs w:val="28"/>
-        </w:rPr>
-      </w:pPr>
-    </w:p>
-    <w:p>
-      <w:pPr>
-        <w:rPr>
-          <w:sz w:val="28"/>
-          <w:szCs w:val="28"/>
-        </w:rPr>
-      </w:pPr>
-      <w:r>
-        <w:rPr>
+        <w:t xml:space="preserve">() method. </w:t>
+      </w:r>
+    </w:p>
+    <w:p>
+      <w:pPr>
+        <w:rPr>
+          <w:b/>
+          <w:bCs/>
+          <w:sz w:val="28"/>
+          <w:szCs w:val="28"/>
+        </w:rPr>
+      </w:pPr>
+    </w:p>
+    <w:p>
+      <w:pPr>
+        <w:rPr>
+          <w:b/>
+          <w:bCs/>
+          <w:sz w:val="28"/>
+          <w:szCs w:val="28"/>
+        </w:rPr>
+      </w:pPr>
+      <w:r>
+        <w:rPr>
+          <w:b/>
+          <w:bCs/>
           <w:sz w:val="28"/>
           <w:szCs w:val="28"/>
         </w:rPr>
@@ -749,6 +800,8 @@
       <w:proofErr w:type="spellStart"/>
       <w:r>
         <w:rPr>
+          <w:b/>
+          <w:bCs/>
           <w:sz w:val="28"/>
           <w:szCs w:val="28"/>
         </w:rPr>
@@ -757,31 +810,28 @@
       <w:proofErr w:type="spellEnd"/>
       <w:r>
         <w:rPr>
-          <w:sz w:val="28"/>
-          <w:szCs w:val="28"/>
-        </w:rPr>
-        <w:t xml:space="preserve"> </w:t>
-      </w:r>
-      <w:proofErr w:type="gramStart"/>
-      <w:r>
-        <w:rPr>
-          <w:sz w:val="28"/>
-          <w:szCs w:val="28"/>
-        </w:rPr>
-        <w:t xml:space="preserve">and  </w:t>
-      </w:r>
-      <w:proofErr w:type="spellStart"/>
-      <w:r>
-        <w:rPr>
+          <w:b/>
+          <w:bCs/>
+          <w:sz w:val="28"/>
+          <w:szCs w:val="28"/>
+        </w:rPr>
+        <w:t xml:space="preserve"> and  </w:t>
+      </w:r>
+      <w:proofErr w:type="spellStart"/>
+      <w:r>
+        <w:rPr>
+          <w:b/>
+          <w:bCs/>
           <w:sz w:val="28"/>
           <w:szCs w:val="28"/>
         </w:rPr>
         <w:t>SessionState</w:t>
       </w:r>
       <w:proofErr w:type="spellEnd"/>
-      <w:proofErr w:type="gramEnd"/>
-      <w:r>
-        <w:rPr>
+      <w:r>
+        <w:rPr>
+          <w:b/>
+          <w:bCs/>
           <w:sz w:val="28"/>
           <w:szCs w:val="28"/>
         </w:rPr>
@@ -803,7 +853,6 @@
         <w:t xml:space="preserve">=&gt; </w:t>
       </w:r>
       <w:proofErr w:type="spellStart"/>
-      <w:proofErr w:type="gramStart"/>
       <w:r>
         <w:rPr>
           <w:sz w:val="28"/>
@@ -817,15 +866,7 @@
           <w:sz w:val="28"/>
           <w:szCs w:val="28"/>
         </w:rPr>
-        <w:t xml:space="preserve"> :</w:t>
-      </w:r>
-      <w:proofErr w:type="gramEnd"/>
-      <w:r>
-        <w:rPr>
-          <w:sz w:val="28"/>
-          <w:szCs w:val="28"/>
-        </w:rPr>
-        <w:t xml:space="preserve"> Can be persisted in memory, which makes it a </w:t>
+        <w:t xml:space="preserve"> : Can be persisted in memory, which makes it a </w:t>
       </w:r>
     </w:p>
     <w:p>
@@ -903,7 +944,6 @@
         <w:t xml:space="preserve">    </w:t>
       </w:r>
       <w:proofErr w:type="spellStart"/>
-      <w:proofErr w:type="gramStart"/>
       <w:r>
         <w:rPr>
           <w:sz w:val="28"/>
@@ -917,15 +957,7 @@
           <w:sz w:val="28"/>
           <w:szCs w:val="28"/>
         </w:rPr>
-        <w:t xml:space="preserve"> :</w:t>
-      </w:r>
-      <w:proofErr w:type="gramEnd"/>
-      <w:r>
-        <w:rPr>
-          <w:sz w:val="28"/>
-          <w:szCs w:val="28"/>
-        </w:rPr>
-        <w:t xml:space="preserve">  Is sent back and forth between the server and  </w:t>
+        <w:t xml:space="preserve"> :  Is sent back and forth between the server and  </w:t>
       </w:r>
     </w:p>
     <w:p>
@@ -943,7 +975,6 @@
         <w:t xml:space="preserve">                 </w:t>
       </w:r>
       <w:proofErr w:type="spellStart"/>
-      <w:proofErr w:type="gramStart"/>
       <w:r>
         <w:rPr>
           <w:sz w:val="28"/>
@@ -952,7 +983,6 @@
         <w:t>client,taking</w:t>
       </w:r>
       <w:proofErr w:type="spellEnd"/>
-      <w:proofErr w:type="gramEnd"/>
       <w:r>
         <w:rPr>
           <w:sz w:val="28"/>
@@ -995,20 +1025,26 @@
     <w:p>
       <w:pPr>
         <w:rPr>
-          <w:sz w:val="28"/>
-          <w:szCs w:val="28"/>
-        </w:rPr>
-      </w:pPr>
-    </w:p>
-    <w:p>
-      <w:pPr>
-        <w:rPr>
-          <w:sz w:val="28"/>
-          <w:szCs w:val="28"/>
-        </w:rPr>
-      </w:pPr>
-      <w:r>
-        <w:rPr>
+          <w:b/>
+          <w:bCs/>
+          <w:sz w:val="28"/>
+          <w:szCs w:val="28"/>
+        </w:rPr>
+      </w:pPr>
+    </w:p>
+    <w:p>
+      <w:pPr>
+        <w:rPr>
+          <w:b/>
+          <w:bCs/>
+          <w:sz w:val="28"/>
+          <w:szCs w:val="28"/>
+        </w:rPr>
+      </w:pPr>
+      <w:r>
+        <w:rPr>
+          <w:b/>
+          <w:bCs/>
           <w:sz w:val="28"/>
           <w:szCs w:val="28"/>
         </w:rPr>
@@ -1063,12 +1099,16 @@
     <w:p>
       <w:pPr>
         <w:rPr>
-          <w:sz w:val="28"/>
-          <w:szCs w:val="28"/>
-        </w:rPr>
-      </w:pPr>
-      <w:r>
-        <w:rPr>
+          <w:b/>
+          <w:bCs/>
+          <w:sz w:val="28"/>
+          <w:szCs w:val="28"/>
+        </w:rPr>
+      </w:pPr>
+      <w:r>
+        <w:rPr>
+          <w:b/>
+          <w:bCs/>
           <w:sz w:val="28"/>
           <w:szCs w:val="28"/>
         </w:rPr>
@@ -1146,12 +1186,16 @@
     <w:p>
       <w:pPr>
         <w:rPr>
-          <w:sz w:val="28"/>
-          <w:szCs w:val="28"/>
-        </w:rPr>
-      </w:pPr>
-      <w:r>
-        <w:rPr>
+          <w:b/>
+          <w:bCs/>
+          <w:sz w:val="28"/>
+          <w:szCs w:val="28"/>
+        </w:rPr>
+      </w:pPr>
+      <w:r>
+        <w:rPr>
+          <w:b/>
+          <w:bCs/>
           <w:sz w:val="28"/>
           <w:szCs w:val="28"/>
         </w:rPr>
@@ -1173,7 +1217,6 @@
         <w:t xml:space="preserve">=&gt; The </w:t>
       </w:r>
       <w:proofErr w:type="spellStart"/>
-      <w:proofErr w:type="gramStart"/>
       <w:r>
         <w:rPr>
           <w:sz w:val="28"/>
@@ -1182,7 +1225,6 @@
         <w:t>fs.readFile</w:t>
       </w:r>
       <w:proofErr w:type="spellEnd"/>
-      <w:proofErr w:type="gramEnd"/>
       <w:r>
         <w:rPr>
           <w:sz w:val="28"/>
@@ -1253,7 +1295,6 @@
         <w:t xml:space="preserve">    The file is read using the </w:t>
       </w:r>
       <w:proofErr w:type="spellStart"/>
-      <w:proofErr w:type="gramStart"/>
       <w:r>
         <w:rPr>
           <w:sz w:val="28"/>
@@ -1262,7 +1303,6 @@
         <w:t>fs.readFile</w:t>
       </w:r>
       <w:proofErr w:type="spellEnd"/>
-      <w:proofErr w:type="gramEnd"/>
       <w:r>
         <w:rPr>
           <w:sz w:val="28"/>
@@ -1316,7 +1356,6 @@
         <w:t xml:space="preserve">           (1) </w:t>
       </w:r>
       <w:proofErr w:type="spellStart"/>
-      <w:proofErr w:type="gramStart"/>
       <w:r>
         <w:rPr>
           <w:sz w:val="28"/>
@@ -1325,7 +1364,6 @@
         <w:t>fs.readFile</w:t>
       </w:r>
       <w:proofErr w:type="spellEnd"/>
-      <w:proofErr w:type="gramEnd"/>
       <w:r>
         <w:rPr>
           <w:sz w:val="28"/>
@@ -1381,7 +1419,6 @@
         <w:t xml:space="preserve">           (2) </w:t>
       </w:r>
       <w:proofErr w:type="spellStart"/>
-      <w:proofErr w:type="gramStart"/>
       <w:r>
         <w:rPr>
           <w:sz w:val="28"/>
@@ -1390,7 +1427,6 @@
         <w:t>fs.writeFile</w:t>
       </w:r>
       <w:proofErr w:type="spellEnd"/>
-      <w:proofErr w:type="gramEnd"/>
       <w:r>
         <w:rPr>
           <w:sz w:val="28"/>
@@ -1442,12 +1478,16 @@
     <w:p>
       <w:pPr>
         <w:rPr>
-          <w:sz w:val="28"/>
-          <w:szCs w:val="28"/>
-        </w:rPr>
-      </w:pPr>
-      <w:r>
-        <w:rPr>
+          <w:b/>
+          <w:bCs/>
+          <w:sz w:val="28"/>
+          <w:szCs w:val="28"/>
+        </w:rPr>
+      </w:pPr>
+      <w:r>
+        <w:rPr>
+          <w:b/>
+          <w:bCs/>
           <w:sz w:val="28"/>
           <w:szCs w:val="28"/>
         </w:rPr>
@@ -1557,299 +1597,276 @@
           <w:sz w:val="28"/>
           <w:szCs w:val="28"/>
         </w:rPr>
-        <w:t xml:space="preserve">        </w:t>
+        <w:t xml:space="preserve">        console.log("Walking east one step");</w:t>
+      </w:r>
+    </w:p>
+    <w:p>
+      <w:pPr>
+        <w:rPr>
+          <w:sz w:val="28"/>
+          <w:szCs w:val="28"/>
+        </w:rPr>
+      </w:pPr>
+      <w:r>
+        <w:rPr>
+          <w:sz w:val="28"/>
+          <w:szCs w:val="28"/>
+        </w:rPr>
+        <w:t xml:space="preserve">       }</w:t>
+      </w:r>
+    </w:p>
+    <w:p>
+      <w:pPr>
+        <w:rPr>
+          <w:sz w:val="28"/>
+          <w:szCs w:val="28"/>
+        </w:rPr>
+      </w:pPr>
+    </w:p>
+    <w:p>
+      <w:pPr>
+        <w:rPr>
+          <w:b/>
+          <w:bCs/>
+          <w:sz w:val="28"/>
+          <w:szCs w:val="28"/>
+        </w:rPr>
+      </w:pPr>
+      <w:r>
+        <w:rPr>
+          <w:b/>
+          <w:bCs/>
+          <w:sz w:val="28"/>
+          <w:szCs w:val="28"/>
+        </w:rPr>
+        <w:t>12] How can you convert the string of any base to an integer in JavaScript?</w:t>
+      </w:r>
+    </w:p>
+    <w:p>
+      <w:pPr>
+        <w:rPr>
+          <w:sz w:val="28"/>
+          <w:szCs w:val="28"/>
+        </w:rPr>
+      </w:pPr>
+      <w:r>
+        <w:rPr>
+          <w:sz w:val="28"/>
+          <w:szCs w:val="28"/>
+        </w:rPr>
+        <w:t xml:space="preserve">=&gt; For performing the above-illustrated task, we would be using a method (or a function) provided by JavaScript called as </w:t>
+      </w:r>
+      <w:proofErr w:type="spellStart"/>
+      <w:r>
+        <w:rPr>
+          <w:sz w:val="28"/>
+          <w:szCs w:val="28"/>
+        </w:rPr>
+        <w:t>parseInt</w:t>
+      </w:r>
+      <w:proofErr w:type="spellEnd"/>
+      <w:r>
+        <w:rPr>
+          <w:sz w:val="28"/>
+          <w:szCs w:val="28"/>
+        </w:rPr>
+        <w:t xml:space="preserve">(). </w:t>
+      </w:r>
+    </w:p>
+    <w:p>
+      <w:pPr>
+        <w:rPr>
+          <w:sz w:val="28"/>
+          <w:szCs w:val="28"/>
+        </w:rPr>
+      </w:pPr>
+    </w:p>
+    <w:p>
+      <w:pPr>
+        <w:rPr>
+          <w:sz w:val="28"/>
+          <w:szCs w:val="28"/>
+        </w:rPr>
+      </w:pPr>
+      <w:r>
+        <w:rPr>
+          <w:sz w:val="28"/>
+          <w:szCs w:val="28"/>
+        </w:rPr>
+        <w:t xml:space="preserve">   This is a special method, provided by JavaScript, that takes an integer value (of any base which is either specified or not) and further converts the string into an integer value.</w:t>
+      </w:r>
+    </w:p>
+    <w:p>
+      <w:pPr>
+        <w:rPr>
+          <w:sz w:val="28"/>
+          <w:szCs w:val="28"/>
+        </w:rPr>
+      </w:pPr>
+      <w:r>
+        <w:rPr>
+          <w:sz w:val="28"/>
+          <w:szCs w:val="28"/>
+        </w:rPr>
+        <w:t xml:space="preserve">    String          Integer</w:t>
+      </w:r>
+    </w:p>
+    <w:p>
+      <w:pPr>
+        <w:rPr>
+          <w:sz w:val="28"/>
+          <w:szCs w:val="28"/>
+        </w:rPr>
+      </w:pPr>
+      <w:r>
+        <w:rPr>
+          <w:sz w:val="28"/>
+          <w:szCs w:val="28"/>
+        </w:rPr>
+        <w:t xml:space="preserve">    "1002"            1002</w:t>
+      </w:r>
+    </w:p>
+    <w:p>
+      <w:pPr>
+        <w:rPr>
+          <w:b/>
+          <w:bCs/>
+          <w:sz w:val="28"/>
+          <w:szCs w:val="28"/>
+        </w:rPr>
+      </w:pPr>
+    </w:p>
+    <w:p>
+      <w:pPr>
+        <w:rPr>
+          <w:b/>
+          <w:bCs/>
+          <w:sz w:val="28"/>
+          <w:szCs w:val="28"/>
+        </w:rPr>
+      </w:pPr>
+      <w:r>
+        <w:rPr>
+          <w:b/>
+          <w:bCs/>
+          <w:sz w:val="28"/>
+          <w:szCs w:val="28"/>
+        </w:rPr>
+        <w:t xml:space="preserve">13]  What is the function of the delete operator? </w:t>
+      </w:r>
+    </w:p>
+    <w:p>
+      <w:pPr>
+        <w:rPr>
+          <w:sz w:val="28"/>
+          <w:szCs w:val="28"/>
+        </w:rPr>
+      </w:pPr>
+      <w:r>
+        <w:rPr>
+          <w:sz w:val="28"/>
+          <w:szCs w:val="28"/>
+        </w:rPr>
+        <w:t xml:space="preserve">=&gt;  The delete operator removes a property from an object. </w:t>
+      </w:r>
+    </w:p>
+    <w:p>
+      <w:pPr>
+        <w:rPr>
+          <w:sz w:val="28"/>
+          <w:szCs w:val="28"/>
+        </w:rPr>
+      </w:pPr>
+      <w:r>
+        <w:rPr>
+          <w:sz w:val="28"/>
+          <w:szCs w:val="28"/>
+        </w:rPr>
+        <w:t xml:space="preserve">    If the property's value is an object and there are no more references to the object, the object held by that property is eventually released automatically.</w:t>
+      </w:r>
+    </w:p>
+    <w:p>
+      <w:pPr>
+        <w:rPr>
+          <w:sz w:val="28"/>
+          <w:szCs w:val="28"/>
+        </w:rPr>
+      </w:pPr>
+      <w:r>
+        <w:rPr>
+          <w:sz w:val="28"/>
+          <w:szCs w:val="28"/>
+        </w:rPr>
+        <w:t xml:space="preserve">    Syntax: delete </w:t>
+      </w:r>
+      <w:proofErr w:type="spellStart"/>
+      <w:r>
+        <w:rPr>
+          <w:sz w:val="28"/>
+          <w:szCs w:val="28"/>
+        </w:rPr>
+        <w:t>object.property</w:t>
+      </w:r>
+      <w:proofErr w:type="spellEnd"/>
+    </w:p>
+    <w:p>
+      <w:pPr>
+        <w:rPr>
+          <w:sz w:val="28"/>
+          <w:szCs w:val="28"/>
+        </w:rPr>
+      </w:pPr>
+      <w:r>
+        <w:rPr>
+          <w:sz w:val="28"/>
+          <w:szCs w:val="28"/>
+        </w:rPr>
+        <w:t xml:space="preserve">            delete object[property]</w:t>
+      </w:r>
+    </w:p>
+    <w:p>
+      <w:pPr>
+        <w:rPr>
+          <w:b/>
+          <w:bCs/>
+          <w:sz w:val="28"/>
+          <w:szCs w:val="28"/>
+        </w:rPr>
+      </w:pPr>
+    </w:p>
+    <w:p>
+      <w:pPr>
+        <w:rPr>
+          <w:b/>
+          <w:bCs/>
+          <w:sz w:val="28"/>
+          <w:szCs w:val="28"/>
+        </w:rPr>
+      </w:pPr>
+      <w:r>
+        <w:rPr>
+          <w:b/>
+          <w:bCs/>
+          <w:sz w:val="28"/>
+          <w:szCs w:val="28"/>
+        </w:rPr>
+        <w:t xml:space="preserve">14] What are all the types of </w:t>
       </w:r>
       <w:proofErr w:type="gramStart"/>
       <w:r>
         <w:rPr>
-          <w:sz w:val="28"/>
-          <w:szCs w:val="28"/>
-        </w:rPr>
-        <w:t>console.log(</w:t>
+          <w:b/>
+          <w:bCs/>
+          <w:sz w:val="28"/>
+          <w:szCs w:val="28"/>
+        </w:rPr>
+        <w:t>Pop up</w:t>
       </w:r>
       <w:proofErr w:type="gramEnd"/>
       <w:r>
         <w:rPr>
-          <w:sz w:val="28"/>
-          <w:szCs w:val="28"/>
-        </w:rPr>
-        <w:t>"Walking east one step");</w:t>
-      </w:r>
-    </w:p>
-    <w:p>
-      <w:pPr>
-        <w:rPr>
-          <w:sz w:val="28"/>
-          <w:szCs w:val="28"/>
-        </w:rPr>
-      </w:pPr>
-      <w:r>
-        <w:rPr>
-          <w:sz w:val="28"/>
-          <w:szCs w:val="28"/>
-        </w:rPr>
-        <w:t xml:space="preserve">       }</w:t>
-      </w:r>
-    </w:p>
-    <w:p>
-      <w:pPr>
-        <w:rPr>
-          <w:sz w:val="28"/>
-          <w:szCs w:val="28"/>
-        </w:rPr>
-      </w:pPr>
-    </w:p>
-    <w:p>
-      <w:pPr>
-        <w:rPr>
-          <w:sz w:val="28"/>
-          <w:szCs w:val="28"/>
-        </w:rPr>
-      </w:pPr>
-      <w:r>
-        <w:rPr>
-          <w:sz w:val="28"/>
-          <w:szCs w:val="28"/>
-        </w:rPr>
-        <w:t>12] How can you convert the string of any base to an integer in JavaScript?</w:t>
-      </w:r>
-    </w:p>
-    <w:p>
-      <w:pPr>
-        <w:rPr>
-          <w:sz w:val="28"/>
-          <w:szCs w:val="28"/>
-        </w:rPr>
-      </w:pPr>
-      <w:r>
-        <w:rPr>
-          <w:sz w:val="28"/>
-          <w:szCs w:val="28"/>
-        </w:rPr>
-        <w:t xml:space="preserve">=&gt; For performing the above-illustrated task, we would be using a method (or a function) provided by JavaScript called as </w:t>
-      </w:r>
-      <w:proofErr w:type="spellStart"/>
-      <w:proofErr w:type="gramStart"/>
-      <w:r>
-        <w:rPr>
-          <w:sz w:val="28"/>
-          <w:szCs w:val="28"/>
-        </w:rPr>
-        <w:t>parseInt</w:t>
-      </w:r>
-      <w:proofErr w:type="spellEnd"/>
-      <w:r>
-        <w:rPr>
-          <w:sz w:val="28"/>
-          <w:szCs w:val="28"/>
-        </w:rPr>
-        <w:t>(</w:t>
-      </w:r>
-      <w:proofErr w:type="gramEnd"/>
-      <w:r>
-        <w:rPr>
-          <w:sz w:val="28"/>
-          <w:szCs w:val="28"/>
-        </w:rPr>
-        <w:t xml:space="preserve">). </w:t>
-      </w:r>
-    </w:p>
-    <w:p>
-      <w:pPr>
-        <w:rPr>
-          <w:sz w:val="28"/>
-          <w:szCs w:val="28"/>
-        </w:rPr>
-      </w:pPr>
-    </w:p>
-    <w:p>
-      <w:pPr>
-        <w:rPr>
-          <w:sz w:val="28"/>
-          <w:szCs w:val="28"/>
-        </w:rPr>
-      </w:pPr>
-      <w:r>
-        <w:rPr>
-          <w:sz w:val="28"/>
-          <w:szCs w:val="28"/>
-        </w:rPr>
-        <w:t xml:space="preserve">   This is a special method, provided by JavaScript, that takes an integer value (of any base which is either specified or not) and further converts the string into an integer value.</w:t>
-      </w:r>
-    </w:p>
-    <w:p>
-      <w:pPr>
-        <w:rPr>
-          <w:sz w:val="28"/>
-          <w:szCs w:val="28"/>
-        </w:rPr>
-      </w:pPr>
-      <w:r>
-        <w:rPr>
-          <w:sz w:val="28"/>
-          <w:szCs w:val="28"/>
-        </w:rPr>
-        <w:t xml:space="preserve">    String          Integer</w:t>
-      </w:r>
-    </w:p>
-    <w:p>
-      <w:pPr>
-        <w:rPr>
-          <w:sz w:val="28"/>
-          <w:szCs w:val="28"/>
-        </w:rPr>
-      </w:pPr>
-      <w:r>
-        <w:rPr>
-          <w:sz w:val="28"/>
-          <w:szCs w:val="28"/>
-        </w:rPr>
-        <w:t xml:space="preserve">    "1002"            1002</w:t>
-      </w:r>
-    </w:p>
-    <w:p>
-      <w:pPr>
-        <w:rPr>
-          <w:sz w:val="28"/>
-          <w:szCs w:val="28"/>
-        </w:rPr>
-      </w:pPr>
-    </w:p>
-    <w:p>
-      <w:pPr>
-        <w:rPr>
-          <w:sz w:val="28"/>
-          <w:szCs w:val="28"/>
-        </w:rPr>
-      </w:pPr>
-      <w:r>
-        <w:rPr>
-          <w:sz w:val="28"/>
-          <w:szCs w:val="28"/>
-        </w:rPr>
-        <w:t xml:space="preserve">13]  What is the function of the delete operator? </w:t>
-      </w:r>
-    </w:p>
-    <w:p>
-      <w:pPr>
-        <w:rPr>
-          <w:sz w:val="28"/>
-          <w:szCs w:val="28"/>
-        </w:rPr>
-      </w:pPr>
-      <w:r>
-        <w:rPr>
-          <w:sz w:val="28"/>
-          <w:szCs w:val="28"/>
-        </w:rPr>
-        <w:t>=</w:t>
-      </w:r>
-      <w:proofErr w:type="gramStart"/>
-      <w:r>
-        <w:rPr>
-          <w:sz w:val="28"/>
-          <w:szCs w:val="28"/>
-        </w:rPr>
-        <w:t>&gt;  The</w:t>
-      </w:r>
-      <w:proofErr w:type="gramEnd"/>
-      <w:r>
-        <w:rPr>
-          <w:sz w:val="28"/>
-          <w:szCs w:val="28"/>
-        </w:rPr>
-        <w:t xml:space="preserve"> delete operator removes a property from an object. </w:t>
-      </w:r>
-    </w:p>
-    <w:p>
-      <w:pPr>
-        <w:rPr>
-          <w:sz w:val="28"/>
-          <w:szCs w:val="28"/>
-        </w:rPr>
-      </w:pPr>
-      <w:r>
-        <w:rPr>
-          <w:sz w:val="28"/>
-          <w:szCs w:val="28"/>
-        </w:rPr>
-        <w:t xml:space="preserve">    If the property's value is an object and there are no more references to the object, the object held by that property is eventually released automatically.</w:t>
-      </w:r>
-    </w:p>
-    <w:p>
-      <w:pPr>
-        <w:rPr>
-          <w:sz w:val="28"/>
-          <w:szCs w:val="28"/>
-        </w:rPr>
-      </w:pPr>
-      <w:r>
-        <w:rPr>
-          <w:sz w:val="28"/>
-          <w:szCs w:val="28"/>
-        </w:rPr>
-        <w:t xml:space="preserve">    Syntax: delete </w:t>
-      </w:r>
-      <w:proofErr w:type="spellStart"/>
-      <w:proofErr w:type="gramStart"/>
-      <w:r>
-        <w:rPr>
-          <w:sz w:val="28"/>
-          <w:szCs w:val="28"/>
-        </w:rPr>
-        <w:t>object.property</w:t>
-      </w:r>
-      <w:proofErr w:type="spellEnd"/>
-      <w:proofErr w:type="gramEnd"/>
-    </w:p>
-    <w:p>
-      <w:pPr>
-        <w:rPr>
-          <w:sz w:val="28"/>
-          <w:szCs w:val="28"/>
-        </w:rPr>
-      </w:pPr>
-      <w:r>
-        <w:rPr>
-          <w:sz w:val="28"/>
-          <w:szCs w:val="28"/>
-        </w:rPr>
-        <w:t xml:space="preserve">            delete object[property]</w:t>
-      </w:r>
-    </w:p>
-    <w:p>
-      <w:pPr>
-        <w:rPr>
-          <w:sz w:val="28"/>
-          <w:szCs w:val="28"/>
-        </w:rPr>
-      </w:pPr>
-    </w:p>
-    <w:p>
-      <w:pPr>
-        <w:rPr>
-          <w:sz w:val="28"/>
-          <w:szCs w:val="28"/>
-        </w:rPr>
-      </w:pPr>
-      <w:r>
-        <w:rPr>
-          <w:sz w:val="28"/>
-          <w:szCs w:val="28"/>
-        </w:rPr>
-        <w:t xml:space="preserve">14] What are all the types of </w:t>
-      </w:r>
-      <w:proofErr w:type="gramStart"/>
-      <w:r>
-        <w:rPr>
-          <w:sz w:val="28"/>
-          <w:szCs w:val="28"/>
-        </w:rPr>
-        <w:t>Pop up</w:t>
-      </w:r>
-      <w:proofErr w:type="gramEnd"/>
-      <w:r>
-        <w:rPr>
+          <w:b/>
+          <w:bCs/>
           <w:sz w:val="28"/>
           <w:szCs w:val="28"/>
         </w:rPr>
@@ -1871,7 +1888,6 @@
         <w:t xml:space="preserve">=&gt; Alert Box: </w:t>
       </w:r>
       <w:proofErr w:type="spellStart"/>
-      <w:proofErr w:type="gramStart"/>
       <w:r>
         <w:rPr>
           <w:sz w:val="28"/>
@@ -1880,7 +1896,6 @@
         <w:t>window.alert</w:t>
       </w:r>
       <w:proofErr w:type="spellEnd"/>
-      <w:proofErr w:type="gramEnd"/>
       <w:r>
         <w:rPr>
           <w:sz w:val="28"/>
@@ -1921,7 +1936,6 @@
         <w:t xml:space="preserve">   Confirm Box: </w:t>
       </w:r>
       <w:proofErr w:type="spellStart"/>
-      <w:proofErr w:type="gramStart"/>
       <w:r>
         <w:rPr>
           <w:sz w:val="28"/>
@@ -1930,7 +1944,6 @@
         <w:t>window.confirm</w:t>
       </w:r>
       <w:proofErr w:type="spellEnd"/>
-      <w:proofErr w:type="gramEnd"/>
       <w:r>
         <w:rPr>
           <w:sz w:val="28"/>
@@ -1970,7 +1983,6 @@
         <w:t xml:space="preserve">   Prompt Box: </w:t>
       </w:r>
       <w:proofErr w:type="spellStart"/>
-      <w:proofErr w:type="gramStart"/>
       <w:r>
         <w:rPr>
           <w:sz w:val="28"/>
@@ -1979,7 +1991,6 @@
         <w:t>window.prompt</w:t>
       </w:r>
       <w:proofErr w:type="spellEnd"/>
-      <w:proofErr w:type="gramEnd"/>
       <w:r>
         <w:rPr>
           <w:sz w:val="28"/>
@@ -2032,23 +2043,7 @@
           <w:sz w:val="28"/>
           <w:szCs w:val="28"/>
         </w:rPr>
-        <w:t xml:space="preserve">   Line Breaks: </w:t>
-      </w:r>
-      <w:proofErr w:type="gramStart"/>
-      <w:r>
-        <w:rPr>
-          <w:sz w:val="28"/>
-          <w:szCs w:val="28"/>
-        </w:rPr>
-        <w:t>alert(</w:t>
-      </w:r>
-      <w:proofErr w:type="gramEnd"/>
-      <w:r>
-        <w:rPr>
-          <w:sz w:val="28"/>
-          <w:szCs w:val="28"/>
-        </w:rPr>
-        <w:t>"Hello\</w:t>
+        <w:t xml:space="preserve">   Line Breaks: alert("Hello\</w:t>
       </w:r>
       <w:proofErr w:type="spellStart"/>
       <w:r>
@@ -2106,23 +2101,7 @@
           <w:sz w:val="28"/>
           <w:szCs w:val="28"/>
         </w:rPr>
-        <w:t>=</w:t>
-      </w:r>
-      <w:proofErr w:type="gramStart"/>
-      <w:r>
-        <w:rPr>
-          <w:sz w:val="28"/>
-          <w:szCs w:val="28"/>
-        </w:rPr>
-        <w:t>&gt;  “</w:t>
-      </w:r>
-      <w:proofErr w:type="gramEnd"/>
-      <w:r>
-        <w:rPr>
-          <w:sz w:val="28"/>
-          <w:szCs w:val="28"/>
-        </w:rPr>
-        <w:t xml:space="preserve">void (0)”, also seen as “void 0”. It’s a quirky command; one whose purpose many aren’t entirely clear on. </w:t>
+        <w:t xml:space="preserve">=&gt;  “void (0)”, also seen as “void 0”. It’s a quirky command; one whose purpose many aren’t entirely clear on. </w:t>
       </w:r>
     </w:p>
     <w:p>
@@ -2140,7 +2119,6 @@
         <w:t xml:space="preserve">     To confuse things even more, there’s also an error message: “</w:t>
       </w:r>
       <w:proofErr w:type="spellStart"/>
-      <w:proofErr w:type="gramStart"/>
       <w:r>
         <w:rPr>
           <w:sz w:val="28"/>
@@ -2149,7 +2127,6 @@
         <w:t>javascript:void</w:t>
       </w:r>
       <w:proofErr w:type="spellEnd"/>
-      <w:proofErr w:type="gramEnd"/>
       <w:r>
         <w:rPr>
           <w:sz w:val="28"/>
@@ -2184,12 +2161,16 @@
     <w:p>
       <w:pPr>
         <w:rPr>
-          <w:sz w:val="28"/>
-          <w:szCs w:val="28"/>
-        </w:rPr>
-      </w:pPr>
-      <w:r>
-        <w:rPr>
+          <w:b/>
+          <w:bCs/>
+          <w:sz w:val="28"/>
+          <w:szCs w:val="28"/>
+        </w:rPr>
+      </w:pPr>
+      <w:r>
+        <w:rPr>
+          <w:b/>
+          <w:bCs/>
           <w:sz w:val="28"/>
           <w:szCs w:val="28"/>
         </w:rPr>
@@ -2208,23 +2189,7 @@
           <w:sz w:val="28"/>
           <w:szCs w:val="28"/>
         </w:rPr>
-        <w:t>=</w:t>
-      </w:r>
-      <w:proofErr w:type="gramStart"/>
-      <w:r>
-        <w:rPr>
-          <w:sz w:val="28"/>
-          <w:szCs w:val="28"/>
-        </w:rPr>
-        <w:t>&gt;  We</w:t>
-      </w:r>
-      <w:proofErr w:type="gramEnd"/>
-      <w:r>
-        <w:rPr>
-          <w:sz w:val="28"/>
-          <w:szCs w:val="28"/>
-        </w:rPr>
-        <w:t xml:space="preserve"> can use window.</w:t>
+        <w:t>=&gt;  We can use window.</w:t>
       </w:r>
     </w:p>
     <w:p>
@@ -2318,7 +2283,6 @@
         <w:t xml:space="preserve">                </w:t>
       </w:r>
       <w:proofErr w:type="spellStart"/>
-      <w:proofErr w:type="gramStart"/>
       <w:r>
         <w:rPr>
           <w:sz w:val="28"/>
@@ -2327,7 +2291,6 @@
         <w:t>window.location</w:t>
       </w:r>
       <w:proofErr w:type="spellEnd"/>
-      <w:proofErr w:type="gramEnd"/>
       <w:r>
         <w:rPr>
           <w:sz w:val="28"/>
@@ -2362,12 +2325,16 @@
     <w:p>
       <w:pPr>
         <w:rPr>
-          <w:sz w:val="28"/>
-          <w:szCs w:val="28"/>
-        </w:rPr>
-      </w:pPr>
-      <w:r>
-        <w:rPr>
+          <w:b/>
+          <w:bCs/>
+          <w:sz w:val="28"/>
+          <w:szCs w:val="28"/>
+        </w:rPr>
+      </w:pPr>
+      <w:r>
+        <w:rPr>
+          <w:b/>
+          <w:bCs/>
           <w:sz w:val="28"/>
           <w:szCs w:val="28"/>
         </w:rPr>
@@ -2376,6 +2343,8 @@
       <w:proofErr w:type="spellStart"/>
       <w:r>
         <w:rPr>
+          <w:b/>
+          <w:bCs/>
           <w:sz w:val="28"/>
           <w:szCs w:val="28"/>
         </w:rPr>
@@ -2384,6 +2353,8 @@
       <w:proofErr w:type="spellEnd"/>
       <w:r>
         <w:rPr>
+          <w:b/>
+          <w:bCs/>
           <w:sz w:val="28"/>
           <w:szCs w:val="28"/>
         </w:rPr>
@@ -2580,23 +2551,7 @@
           <w:sz w:val="28"/>
           <w:szCs w:val="28"/>
         </w:rPr>
-        <w:t xml:space="preserve">                                   </w:t>
-      </w:r>
-      <w:proofErr w:type="gramStart"/>
-      <w:r>
-        <w:rPr>
-          <w:sz w:val="28"/>
-          <w:szCs w:val="28"/>
-        </w:rPr>
-        <w:t>also</w:t>
-      </w:r>
-      <w:proofErr w:type="gramEnd"/>
-      <w:r>
-        <w:rPr>
-          <w:sz w:val="28"/>
-          <w:szCs w:val="28"/>
-        </w:rPr>
-        <w:t xml:space="preserve"> all the DOM nodes inside that element are reparsed and recreated.</w:t>
+        <w:t xml:space="preserve">                                   also all the DOM nodes inside that element are reparsed and recreated.</w:t>
       </w:r>
     </w:p>
     <w:p>
@@ -2699,7 +2654,6 @@
         <w:t xml:space="preserve">          title = </w:t>
       </w:r>
       <w:proofErr w:type="spellStart"/>
-      <w:proofErr w:type="gramStart"/>
       <w:r>
         <w:rPr>
           <w:sz w:val="28"/>
@@ -2708,7 +2662,6 @@
         <w:t>document.getElementById</w:t>
       </w:r>
       <w:proofErr w:type="spellEnd"/>
-      <w:proofErr w:type="gramEnd"/>
       <w:r>
         <w:rPr>
           <w:sz w:val="28"/>
@@ -2747,7 +2700,6 @@
         <w:t xml:space="preserve">        </w:t>
       </w:r>
       <w:proofErr w:type="spellStart"/>
-      <w:proofErr w:type="gramStart"/>
       <w:r>
         <w:rPr>
           <w:sz w:val="28"/>
@@ -2756,7 +2708,6 @@
         <w:t>title.innerHTML</w:t>
       </w:r>
       <w:proofErr w:type="spellEnd"/>
-      <w:proofErr w:type="gramEnd"/>
       <w:r>
         <w:rPr>
           <w:sz w:val="28"/>

</xml_diff>